<commit_message>
Added a template to json schema renderer.
</commit_message>
<xml_diff>
--- a/app/tests/nakladna.docx
+++ b/app/tests/nakladna.docx
@@ -962,12 +962,12 @@
         <w:gridCol w:w="1077"/>
         <w:gridCol w:w="1352"/>
         <w:gridCol w:w="901"/>
-        <w:gridCol w:w="1350"/>
-        <w:gridCol w:w="1362"/>
+        <w:gridCol w:w="1351"/>
+        <w:gridCol w:w="1361"/>
         <w:gridCol w:w="977"/>
-        <w:gridCol w:w="812"/>
+        <w:gridCol w:w="813"/>
         <w:gridCol w:w="1261"/>
-        <w:gridCol w:w="987"/>
+        <w:gridCol w:w="986"/>
       </w:tblGrid>
       <w:tr>
         <w:trPr>
@@ -1099,7 +1099,7 @@
         </w:tc>
         <w:tc>
           <w:tcPr>
-            <w:tcW w:w="1350" w:type="dxa"/>
+            <w:tcW w:w="1351" w:type="dxa"/>
             <w:tcBorders>
               <w:top w:val="single" w:sz="8" w:space="0" w:color="000000"/>
               <w:left w:val="single" w:sz="6" w:space="0" w:color="000000"/>
@@ -1125,7 +1125,7 @@
         </w:tc>
         <w:tc>
           <w:tcPr>
-            <w:tcW w:w="1362" w:type="dxa"/>
+            <w:tcW w:w="1361" w:type="dxa"/>
             <w:tcBorders>
               <w:top w:val="single" w:sz="8" w:space="0" w:color="000000"/>
               <w:left w:val="single" w:sz="6" w:space="0" w:color="000000"/>
@@ -1177,7 +1177,7 @@
         </w:tc>
         <w:tc>
           <w:tcPr>
-            <w:tcW w:w="812" w:type="dxa"/>
+            <w:tcW w:w="813" w:type="dxa"/>
             <w:tcBorders>
               <w:top w:val="single" w:sz="8" w:space="0" w:color="000000"/>
               <w:left w:val="single" w:sz="6" w:space="0" w:color="000000"/>
@@ -1238,7 +1238,7 @@
         </w:tc>
         <w:tc>
           <w:tcPr>
-            <w:tcW w:w="987" w:type="dxa"/>
+            <w:tcW w:w="986" w:type="dxa"/>
             <w:tcBorders>
               <w:top w:val="single" w:sz="8" w:space="0" w:color="000000"/>
               <w:left w:val="single" w:sz="6" w:space="0" w:color="000000"/>
@@ -1323,7 +1323,7 @@
               <w:pStyle w:val="TableContents"/>
               <w:widowControl/>
               <w:suppressLineNumbers/>
-              <w:overflowPunct w:val="false"/>
+              <w:overflowPunct w:val="true"/>
               <w:bidi w:val="0"/>
               <w:spacing w:lineRule="auto" w:line="331" w:before="0" w:after="0"/>
               <w:ind w:left="0" w:right="0" w:hanging="0"/>
@@ -1474,7 +1474,7 @@
         </w:tc>
         <w:tc>
           <w:tcPr>
-            <w:tcW w:w="1350" w:type="dxa"/>
+            <w:tcW w:w="1351" w:type="dxa"/>
             <w:tcBorders>
               <w:left w:val="single" w:sz="6" w:space="0" w:color="000000"/>
               <w:bottom w:val="single" w:sz="8" w:space="0" w:color="000000"/>
@@ -1594,7 +1594,7 @@
         </w:tc>
         <w:tc>
           <w:tcPr>
-            <w:tcW w:w="1362" w:type="dxa"/>
+            <w:tcW w:w="1361" w:type="dxa"/>
             <w:tcBorders>
               <w:left w:val="single" w:sz="6" w:space="0" w:color="000000"/>
               <w:bottom w:val="single" w:sz="8" w:space="0" w:color="000000"/>
@@ -1666,7 +1666,7 @@
         </w:tc>
         <w:tc>
           <w:tcPr>
-            <w:tcW w:w="812" w:type="dxa"/>
+            <w:tcW w:w="813" w:type="dxa"/>
             <w:tcBorders>
               <w:left w:val="single" w:sz="6" w:space="0" w:color="000000"/>
               <w:bottom w:val="single" w:sz="8" w:space="0" w:color="000000"/>
@@ -1732,7 +1732,7 @@
         </w:tc>
         <w:tc>
           <w:tcPr>
-            <w:tcW w:w="987" w:type="dxa"/>
+            <w:tcW w:w="986" w:type="dxa"/>
             <w:tcBorders>
               <w:left w:val="single" w:sz="6" w:space="0" w:color="000000"/>
               <w:bottom w:val="single" w:sz="8" w:space="0" w:color="000000"/>
@@ -2008,7 +2008,7 @@
                 <w:u w:val="none"/>
                 <w:effect w:val="none"/>
               </w:rPr>
-              <w:t xml:space="preserve">{{ contract.value. </w:t>
+              <w:t>{{ contract.value.</w:t>
             </w:r>
             <w:r>
               <w:rPr>

</xml_diff>